<commit_message>
feat: otros datos inspeccion
</commit_message>
<xml_diff>
--- a/src/plantillas/perforacion.docx
+++ b/src/plantillas/perforacion.docx
@@ -135,7 +135,6 @@
           <w:szCs w:val="52"/>
         </w:rPr>
       </w:pPr>
-      <w:proofErr w:type="spellStart"/>
       <w:r>
         <w:rPr>
           <w:rFonts w:ascii="Arial" w:hAnsi="Arial" w:cs="Arial"/>
@@ -146,7 +145,6 @@
         </w:rPr>
         <w:t>titulo</w:t>
       </w:r>
-      <w:proofErr w:type="spellEnd"/>
       <w:r>
         <w:rPr>
           <w:rFonts w:ascii="Arial" w:hAnsi="Arial" w:cs="Arial"/>
@@ -187,7 +185,6 @@
         </w:rPr>
         <w:br/>
       </w:r>
-      <w:proofErr w:type="spellStart"/>
       <w:r>
         <w:rPr>
           <w:rFonts w:ascii="Arial" w:hAnsi="Arial" w:cs="Arial"/>
@@ -198,7 +195,6 @@
         </w:rPr>
         <w:t>Equiporieg</w:t>
       </w:r>
-      <w:proofErr w:type="spellEnd"/>
       <w:r>
         <w:rPr>
           <w:rFonts w:ascii="Arial" w:hAnsi="Arial" w:cs="Arial"/>
@@ -209,7 +205,6 @@
         </w:rPr>
         <w:t xml:space="preserve"> </w:t>
       </w:r>
-      <w:proofErr w:type="spellStart"/>
       <w:r>
         <w:rPr>
           <w:rFonts w:ascii="Arial" w:hAnsi="Arial" w:cs="Arial"/>
@@ -220,7 +215,6 @@
         </w:rPr>
         <w:t>companiaSeriv</w:t>
       </w:r>
-      <w:proofErr w:type="spellEnd"/>
     </w:p>
     <w:p>
       <w:pPr>
@@ -286,7 +280,6 @@
           <w:szCs w:val="52"/>
         </w:rPr>
       </w:pPr>
-      <w:proofErr w:type="spellStart"/>
       <w:r>
         <w:rPr>
           <w:rFonts w:ascii="Arial" w:hAnsi="Arial" w:cs="Arial"/>
@@ -297,7 +290,6 @@
         </w:rPr>
         <w:t>companiaContra</w:t>
       </w:r>
-      <w:proofErr w:type="spellEnd"/>
     </w:p>
     <w:p>
       <w:pPr>
@@ -632,7 +624,6 @@
                 <w:lang w:eastAsia="es-MX"/>
               </w:rPr>
             </w:pPr>
-            <w:proofErr w:type="spellStart"/>
             <w:r>
               <w:rPr>
                 <w:rFonts w:ascii="Arial" w:eastAsia="Times New Roman" w:hAnsi="Arial" w:cs="Arial"/>
@@ -644,7 +635,6 @@
               </w:rPr>
               <w:t>companiaContra</w:t>
             </w:r>
-            <w:proofErr w:type="spellEnd"/>
           </w:p>
         </w:tc>
       </w:tr>
@@ -841,7 +831,6 @@
                 <w:lang w:eastAsia="es-MX"/>
               </w:rPr>
             </w:pPr>
-            <w:proofErr w:type="spellStart"/>
             <w:r>
               <w:rPr>
                 <w:rFonts w:ascii="Arial" w:eastAsia="Times New Roman" w:hAnsi="Arial" w:cs="Arial"/>
@@ -852,7 +841,6 @@
               </w:rPr>
               <w:t>nombreUno</w:t>
             </w:r>
-            <w:proofErr w:type="spellEnd"/>
           </w:p>
         </w:tc>
         <w:tc>
@@ -874,7 +862,6 @@
                 <w:szCs w:val="16"/>
               </w:rPr>
             </w:pPr>
-            <w:proofErr w:type="spellStart"/>
             <w:r>
               <w:rPr>
                 <w:rFonts w:ascii="Arial" w:hAnsi="Arial" w:cs="Arial"/>
@@ -883,7 +870,6 @@
               </w:rPr>
               <w:t>celularUno</w:t>
             </w:r>
-            <w:proofErr w:type="spellEnd"/>
           </w:p>
         </w:tc>
         <w:tc>
@@ -904,7 +890,6 @@
                 <w:szCs w:val="16"/>
               </w:rPr>
             </w:pPr>
-            <w:proofErr w:type="spellStart"/>
             <w:r>
               <w:rPr>
                 <w:rFonts w:ascii="Arial" w:hAnsi="Arial" w:cs="Arial"/>
@@ -913,7 +898,6 @@
               </w:rPr>
               <w:t>correoUno</w:t>
             </w:r>
-            <w:proofErr w:type="spellEnd"/>
           </w:p>
         </w:tc>
       </w:tr>
@@ -962,7 +946,6 @@
                 <w:szCs w:val="16"/>
               </w:rPr>
             </w:pPr>
-            <w:proofErr w:type="spellStart"/>
             <w:r>
               <w:rPr>
                 <w:rFonts w:ascii="Arial" w:eastAsia="Times New Roman" w:hAnsi="Arial" w:cs="Arial"/>
@@ -973,7 +956,6 @@
               </w:rPr>
               <w:t>nombreDos</w:t>
             </w:r>
-            <w:proofErr w:type="spellEnd"/>
           </w:p>
         </w:tc>
         <w:tc>
@@ -995,7 +977,6 @@
                 <w:szCs w:val="16"/>
               </w:rPr>
             </w:pPr>
-            <w:proofErr w:type="spellStart"/>
             <w:r>
               <w:rPr>
                 <w:rFonts w:ascii="Arial" w:hAnsi="Arial" w:cs="Arial"/>
@@ -1004,7 +985,6 @@
               </w:rPr>
               <w:t>celularDos</w:t>
             </w:r>
-            <w:proofErr w:type="spellEnd"/>
           </w:p>
         </w:tc>
         <w:tc>
@@ -1025,7 +1005,6 @@
                 <w:szCs w:val="16"/>
               </w:rPr>
             </w:pPr>
-            <w:proofErr w:type="spellStart"/>
             <w:r>
               <w:rPr>
                 <w:rFonts w:ascii="Arial" w:hAnsi="Arial" w:cs="Arial"/>
@@ -1034,7 +1013,6 @@
               </w:rPr>
               <w:t>correoDos</w:t>
             </w:r>
-            <w:proofErr w:type="spellEnd"/>
           </w:p>
         </w:tc>
       </w:tr>
@@ -1128,7 +1106,6 @@
                 <w:lang w:eastAsia="es-MX"/>
               </w:rPr>
             </w:pPr>
-            <w:proofErr w:type="spellStart"/>
             <w:r>
               <w:rPr>
                 <w:rFonts w:ascii="Arial" w:eastAsia="Times New Roman" w:hAnsi="Arial" w:cs="Arial"/>
@@ -1139,7 +1116,6 @@
               </w:rPr>
               <w:t>nombreTres</w:t>
             </w:r>
-            <w:proofErr w:type="spellEnd"/>
           </w:p>
         </w:tc>
         <w:tc>
@@ -1161,7 +1137,6 @@
                 <w:szCs w:val="16"/>
               </w:rPr>
             </w:pPr>
-            <w:proofErr w:type="spellStart"/>
             <w:r>
               <w:rPr>
                 <w:rFonts w:ascii="Arial" w:hAnsi="Arial" w:cs="Arial"/>
@@ -1170,7 +1145,6 @@
               </w:rPr>
               <w:t>celularTres</w:t>
             </w:r>
-            <w:proofErr w:type="spellEnd"/>
           </w:p>
         </w:tc>
         <w:tc>
@@ -1193,7 +1167,6 @@
                 <w:lang w:eastAsia="es-MX"/>
               </w:rPr>
             </w:pPr>
-            <w:proofErr w:type="spellStart"/>
             <w:r>
               <w:rPr>
                 <w:rFonts w:ascii="Arial" w:hAnsi="Arial" w:cs="Arial"/>
@@ -1202,7 +1175,6 @@
               </w:rPr>
               <w:t>correoTres</w:t>
             </w:r>
-            <w:proofErr w:type="spellEnd"/>
           </w:p>
         </w:tc>
       </w:tr>
@@ -1721,7 +1693,6 @@
                 <w:lang w:eastAsia="es-MX"/>
               </w:rPr>
             </w:pPr>
-            <w:proofErr w:type="spellStart"/>
             <w:r>
               <w:rPr>
                 <w:rFonts w:ascii="Arial" w:eastAsia="Times New Roman" w:hAnsi="Arial" w:cs="Arial"/>
@@ -1733,7 +1704,6 @@
               </w:rPr>
               <w:t>companiaSeriv</w:t>
             </w:r>
-            <w:proofErr w:type="spellEnd"/>
           </w:p>
         </w:tc>
       </w:tr>
@@ -1799,7 +1769,6 @@
                 <w:lang w:eastAsia="es-MX"/>
               </w:rPr>
             </w:pPr>
-            <w:proofErr w:type="spellStart"/>
             <w:r>
               <w:rPr>
                 <w:rFonts w:ascii="Arial" w:eastAsia="Times New Roman" w:hAnsi="Arial" w:cs="Arial"/>
@@ -1811,7 +1780,6 @@
               </w:rPr>
               <w:t>Equiporieg</w:t>
             </w:r>
-            <w:proofErr w:type="spellEnd"/>
           </w:p>
         </w:tc>
       </w:tr>
@@ -1913,7 +1881,6 @@
                 <w:lang w:eastAsia="es-MX"/>
               </w:rPr>
             </w:pPr>
-            <w:proofErr w:type="spellStart"/>
             <w:r>
               <w:rPr>
                 <w:rFonts w:ascii="Arial" w:eastAsia="Times New Roman" w:hAnsi="Arial" w:cs="Arial"/>
@@ -1924,7 +1891,6 @@
               </w:rPr>
               <w:t>idpozo</w:t>
             </w:r>
-            <w:proofErr w:type="spellEnd"/>
           </w:p>
         </w:tc>
       </w:tr>
@@ -2013,7 +1979,6 @@
                 <w:lang w:eastAsia="es-MX"/>
               </w:rPr>
             </w:pPr>
-            <w:proofErr w:type="spellStart"/>
             <w:r>
               <w:rPr>
                 <w:rFonts w:ascii="Arial" w:eastAsia="Times New Roman" w:hAnsi="Arial" w:cs="Arial"/>
@@ -2024,7 +1989,6 @@
               </w:rPr>
               <w:t>iddepa</w:t>
             </w:r>
-            <w:proofErr w:type="spellEnd"/>
           </w:p>
         </w:tc>
       </w:tr>
@@ -2113,7 +2077,6 @@
                 <w:lang w:eastAsia="es-MX"/>
               </w:rPr>
             </w:pPr>
-            <w:proofErr w:type="spellStart"/>
             <w:r>
               <w:rPr>
                 <w:rFonts w:ascii="Arial" w:eastAsia="Times New Roman" w:hAnsi="Arial" w:cs="Arial"/>
@@ -2124,7 +2087,6 @@
               </w:rPr>
               <w:t>idmuni</w:t>
             </w:r>
-            <w:proofErr w:type="spellEnd"/>
           </w:p>
         </w:tc>
       </w:tr>
@@ -2189,7 +2151,6 @@
                 <w:lang w:eastAsia="es-MX"/>
               </w:rPr>
             </w:pPr>
-            <w:proofErr w:type="spellStart"/>
             <w:r>
               <w:rPr>
                 <w:rFonts w:ascii="Arial" w:eastAsia="Times New Roman" w:hAnsi="Arial" w:cs="Arial"/>
@@ -2200,7 +2161,6 @@
               </w:rPr>
               <w:t>ubiPozo</w:t>
             </w:r>
-            <w:proofErr w:type="spellEnd"/>
           </w:p>
         </w:tc>
       </w:tr>
@@ -2265,7 +2225,6 @@
                 <w:lang w:eastAsia="es-MX"/>
               </w:rPr>
             </w:pPr>
-            <w:proofErr w:type="spellStart"/>
             <w:r>
               <w:rPr>
                 <w:rFonts w:ascii="Arial" w:eastAsia="Times New Roman" w:hAnsi="Arial" w:cs="Arial"/>
@@ -2276,7 +2235,6 @@
               </w:rPr>
               <w:t>activdadEqui</w:t>
             </w:r>
-            <w:proofErr w:type="spellEnd"/>
           </w:p>
         </w:tc>
       </w:tr>
@@ -2377,7 +2335,6 @@
                 <w:lang w:eastAsia="es-MX"/>
               </w:rPr>
             </w:pPr>
-            <w:proofErr w:type="spellStart"/>
             <w:r>
               <w:rPr>
                 <w:rFonts w:ascii="Arial" w:eastAsia="Times New Roman" w:hAnsi="Arial" w:cs="Arial"/>
@@ -2387,7 +2344,6 @@
               </w:rPr>
               <w:t>fechaIni</w:t>
             </w:r>
-            <w:proofErr w:type="spellEnd"/>
           </w:p>
         </w:tc>
       </w:tr>
@@ -2478,7 +2434,6 @@
                 <w:lang w:eastAsia="es-MX"/>
               </w:rPr>
             </w:pPr>
-            <w:proofErr w:type="spellStart"/>
             <w:r>
               <w:rPr>
                 <w:rFonts w:ascii="Arial" w:eastAsia="Times New Roman" w:hAnsi="Arial" w:cs="Arial"/>
@@ -2490,7 +2445,6 @@
               </w:rPr>
               <w:t>fehaFin</w:t>
             </w:r>
-            <w:proofErr w:type="spellEnd"/>
           </w:p>
         </w:tc>
       </w:tr>
@@ -2555,7 +2509,6 @@
                 <w:lang w:eastAsia="es-MX"/>
               </w:rPr>
             </w:pPr>
-            <w:proofErr w:type="spellStart"/>
             <w:r>
               <w:rPr>
                 <w:rFonts w:ascii="Arial" w:eastAsia="Times New Roman" w:hAnsi="Arial" w:cs="Arial"/>
@@ -2566,7 +2519,6 @@
               </w:rPr>
               <w:t>compaIns</w:t>
             </w:r>
-            <w:proofErr w:type="spellEnd"/>
           </w:p>
         </w:tc>
       </w:tr>
@@ -2655,7 +2607,6 @@
                 <w:lang w:eastAsia="es-MX"/>
               </w:rPr>
             </w:pPr>
-            <w:proofErr w:type="spellStart"/>
             <w:r>
               <w:rPr>
                 <w:rFonts w:ascii="Arial" w:eastAsia="Times New Roman" w:hAnsi="Arial" w:cs="Arial"/>
@@ -2666,7 +2617,6 @@
               </w:rPr>
               <w:t>nameSuper</w:t>
             </w:r>
-            <w:proofErr w:type="spellEnd"/>
           </w:p>
         </w:tc>
         <w:tc>
@@ -2702,7 +2652,6 @@
               </w:rPr>
               <w:t xml:space="preserve">CELULAR: </w:t>
             </w:r>
-            <w:proofErr w:type="spellStart"/>
             <w:r>
               <w:rPr>
                 <w:rFonts w:ascii="Arial" w:eastAsia="Times New Roman" w:hAnsi="Arial" w:cs="Arial"/>
@@ -2714,7 +2663,6 @@
               </w:rPr>
               <w:t>celSuper</w:t>
             </w:r>
-            <w:proofErr w:type="spellEnd"/>
           </w:p>
         </w:tc>
       </w:tr>
@@ -2777,7 +2725,6 @@
                 <w:lang w:eastAsia="es-MX"/>
               </w:rPr>
             </w:pPr>
-            <w:proofErr w:type="spellStart"/>
             <w:r>
               <w:rPr>
                 <w:rFonts w:ascii="Arial" w:eastAsia="Times New Roman" w:hAnsi="Arial" w:cs="Arial"/>
@@ -2788,7 +2735,6 @@
               </w:rPr>
               <w:t>nameAsis</w:t>
             </w:r>
-            <w:proofErr w:type="spellEnd"/>
           </w:p>
         </w:tc>
         <w:tc>
@@ -2823,7 +2769,6 @@
               </w:rPr>
               <w:t xml:space="preserve">CELULAR: </w:t>
             </w:r>
-            <w:proofErr w:type="spellStart"/>
             <w:r>
               <w:rPr>
                 <w:rFonts w:ascii="Arial" w:eastAsia="Times New Roman" w:hAnsi="Arial" w:cs="Arial"/>
@@ -2835,7 +2780,6 @@
               </w:rPr>
               <w:t>celAsis</w:t>
             </w:r>
-            <w:proofErr w:type="spellEnd"/>
           </w:p>
         </w:tc>
       </w:tr>
@@ -2900,7 +2844,6 @@
                 <w:lang w:eastAsia="es-MX"/>
               </w:rPr>
             </w:pPr>
-            <w:proofErr w:type="spellStart"/>
             <w:r>
               <w:rPr>
                 <w:rFonts w:ascii="Arial" w:eastAsia="Times New Roman" w:hAnsi="Arial" w:cs="Arial"/>
@@ -2911,7 +2854,6 @@
               </w:rPr>
               <w:t>nameInspect</w:t>
             </w:r>
-            <w:proofErr w:type="spellEnd"/>
           </w:p>
         </w:tc>
         <w:tc>
@@ -2946,7 +2888,6 @@
               </w:rPr>
               <w:t xml:space="preserve">CELULAR: </w:t>
             </w:r>
-            <w:proofErr w:type="spellStart"/>
             <w:r>
               <w:rPr>
                 <w:rFonts w:ascii="Arial" w:eastAsia="Times New Roman" w:hAnsi="Arial" w:cs="Arial"/>
@@ -2958,7 +2899,6 @@
               </w:rPr>
               <w:t>celInspect</w:t>
             </w:r>
-            <w:proofErr w:type="spellEnd"/>
           </w:p>
         </w:tc>
       </w:tr>
@@ -3877,6 +3817,16 @@
                 <w:lang w:eastAsia="es-MX"/>
               </w:rPr>
             </w:pPr>
+            <w:r>
+              <w:rPr>
+                <w:rFonts w:ascii="Arial" w:eastAsia="Times New Roman" w:hAnsi="Arial" w:cs="Arial"/>
+                <w:color w:val="000000"/>
+                <w:sz w:val="18"/>
+                <w:szCs w:val="18"/>
+                <w:lang w:eastAsia="es-MX"/>
+              </w:rPr>
+              <w:t>IVSEH1</w:t>
+            </w:r>
           </w:p>
         </w:tc>
         <w:tc>
@@ -3899,6 +3849,16 @@
                 <w:lang w:eastAsia="es-MX"/>
               </w:rPr>
             </w:pPr>
+            <w:r>
+              <w:rPr>
+                <w:rFonts w:ascii="Arial" w:eastAsia="Times New Roman" w:hAnsi="Arial" w:cs="Arial"/>
+                <w:color w:val="000000"/>
+                <w:sz w:val="18"/>
+                <w:szCs w:val="18"/>
+                <w:lang w:eastAsia="es-MX"/>
+              </w:rPr>
+              <w:t>IVSEH2</w:t>
+            </w:r>
           </w:p>
         </w:tc>
         <w:tc>
@@ -3921,6 +3881,16 @@
                 <w:lang w:eastAsia="es-MX"/>
               </w:rPr>
             </w:pPr>
+            <w:r>
+              <w:rPr>
+                <w:rFonts w:ascii="Arial" w:eastAsia="Times New Roman" w:hAnsi="Arial" w:cs="Arial"/>
+                <w:color w:val="000000"/>
+                <w:sz w:val="18"/>
+                <w:szCs w:val="18"/>
+                <w:lang w:eastAsia="es-MX"/>
+              </w:rPr>
+              <w:t>IVSEH3</w:t>
+            </w:r>
           </w:p>
         </w:tc>
         <w:tc>
@@ -3942,6 +3912,26 @@
                 <w:lang w:eastAsia="es-MX"/>
               </w:rPr>
             </w:pPr>
+            <w:r>
+              <w:rPr>
+                <w:rFonts w:ascii="Arial" w:eastAsia="Times New Roman" w:hAnsi="Arial" w:cs="Arial"/>
+                <w:color w:val="000000"/>
+                <w:sz w:val="18"/>
+                <w:szCs w:val="18"/>
+                <w:lang w:eastAsia="es-MX"/>
+              </w:rPr>
+              <w:t xml:space="preserve">     </w:t>
+            </w:r>
+            <w:r>
+              <w:rPr>
+                <w:rFonts w:ascii="Arial" w:eastAsia="Times New Roman" w:hAnsi="Arial" w:cs="Arial"/>
+                <w:color w:val="000000"/>
+                <w:sz w:val="18"/>
+                <w:szCs w:val="18"/>
+                <w:lang w:eastAsia="es-MX"/>
+              </w:rPr>
+              <w:t>IVSEH4</w:t>
+            </w:r>
           </w:p>
         </w:tc>
       </w:tr>
@@ -4019,6 +4009,16 @@
                 <w:lang w:eastAsia="es-MX"/>
               </w:rPr>
             </w:pPr>
+            <w:r>
+              <w:rPr>
+                <w:rFonts w:ascii="Arial" w:eastAsia="Times New Roman" w:hAnsi="Arial" w:cs="Arial"/>
+                <w:color w:val="000000"/>
+                <w:sz w:val="18"/>
+                <w:szCs w:val="18"/>
+                <w:lang w:eastAsia="es-MX"/>
+              </w:rPr>
+              <w:t>ICFR1</w:t>
+            </w:r>
           </w:p>
         </w:tc>
         <w:tc>
@@ -4040,6 +4040,16 @@
                 <w:lang w:eastAsia="es-MX"/>
               </w:rPr>
             </w:pPr>
+            <w:r>
+              <w:rPr>
+                <w:rFonts w:ascii="Arial" w:eastAsia="Times New Roman" w:hAnsi="Arial" w:cs="Arial"/>
+                <w:color w:val="000000"/>
+                <w:sz w:val="18"/>
+                <w:szCs w:val="18"/>
+                <w:lang w:eastAsia="es-MX"/>
+              </w:rPr>
+              <w:t>ICFR2</w:t>
+            </w:r>
           </w:p>
         </w:tc>
         <w:tc>
@@ -4061,6 +4071,16 @@
                 <w:lang w:eastAsia="es-MX"/>
               </w:rPr>
             </w:pPr>
+            <w:r>
+              <w:rPr>
+                <w:rFonts w:ascii="Arial" w:eastAsia="Times New Roman" w:hAnsi="Arial" w:cs="Arial"/>
+                <w:color w:val="000000"/>
+                <w:sz w:val="18"/>
+                <w:szCs w:val="18"/>
+                <w:lang w:eastAsia="es-MX"/>
+              </w:rPr>
+              <w:t>ICFR3</w:t>
+            </w:r>
           </w:p>
         </w:tc>
         <w:tc>
@@ -4082,6 +4102,16 @@
                 <w:lang w:eastAsia="es-MX"/>
               </w:rPr>
             </w:pPr>
+            <w:r>
+              <w:rPr>
+                <w:rFonts w:ascii="Arial" w:eastAsia="Times New Roman" w:hAnsi="Arial" w:cs="Arial"/>
+                <w:color w:val="000000"/>
+                <w:sz w:val="18"/>
+                <w:szCs w:val="18"/>
+                <w:lang w:eastAsia="es-MX"/>
+              </w:rPr>
+              <w:t>ICFR4</w:t>
+            </w:r>
           </w:p>
         </w:tc>
       </w:tr>
@@ -5230,11 +5260,9 @@
             <w:pPr>
               <w:jc w:val="center"/>
             </w:pPr>
-            <w:proofErr w:type="spellStart"/>
             <w:r>
               <w:t>idigmUno</w:t>
             </w:r>
-            <w:proofErr w:type="spellEnd"/>
           </w:p>
         </w:tc>
       </w:tr>
@@ -5460,14 +5488,12 @@
           <w:rFonts w:ascii="Arial" w:hAnsi="Arial" w:cs="Arial"/>
         </w:rPr>
       </w:pPr>
-      <w:proofErr w:type="spellStart"/>
       <w:r>
         <w:rPr>
           <w:rFonts w:ascii="Arial" w:hAnsi="Arial" w:cs="Arial"/>
         </w:rPr>
         <w:t>idimgDos</w:t>
       </w:r>
-      <w:proofErr w:type="spellEnd"/>
     </w:p>
     <w:p>
       <w:pPr>
@@ -5841,25 +5867,7 @@
           <w:sz w:val="14"/>
           <w:szCs w:val="14"/>
         </w:rPr>
-        <w:t xml:space="preserve">El presente informe cumple con los requisitos contractuales acordados entre el Cliente y DISMONTAJES S.A.S., el cual, no debe ser objeto para llevar a cabo alguna acción en particular </w:t>
-      </w:r>
-      <w:proofErr w:type="gramStart"/>
-      <w:r>
-        <w:rPr>
-          <w:rFonts w:ascii="Arial" w:hAnsi="Arial" w:cs="Arial"/>
-          <w:sz w:val="14"/>
-          <w:szCs w:val="14"/>
-        </w:rPr>
-        <w:t>y</w:t>
-      </w:r>
-      <w:proofErr w:type="gramEnd"/>
-      <w:r>
-        <w:rPr>
-          <w:rFonts w:ascii="Arial" w:hAnsi="Arial" w:cs="Arial"/>
-          <w:sz w:val="14"/>
-          <w:szCs w:val="14"/>
-        </w:rPr>
-        <w:t xml:space="preserve"> por lo tanto, DISMONTAJES S.A.S., no se hace responsable ante terceros u otra parte interesada diferente al Cliente en ocasión única de los servicios contratados.</w:t>
+        <w:t>El presente informe cumple con los requisitos contractuales acordados entre el Cliente y DISMONTAJES S.A.S., el cual, no debe ser objeto para llevar a cabo alguna acción en particular y por lo tanto, DISMONTAJES S.A.S., no se hace responsable ante terceros u otra parte interesada diferente al Cliente en ocasión única de los servicios contratados.</w:t>
       </w:r>
     </w:p>
     <w:p>
@@ -22200,15 +22208,36 @@
 <cp:coreProperties xmlns:cp="http://schemas.openxmlformats.org/package/2006/metadata/core-properties" xmlns:dc="http://purl.org/dc/elements/1.1/" xmlns:dcterms="http://purl.org/dc/terms/" xmlns:dcmitype="http://purl.org/dc/dcmitype/" xmlns:xsi="http://www.w3.org/2001/XMLSchema-instance">
   <dc:title>D</dc:title>
   <dc:creator>USUARIO</dc:creator>
-  <cp:lastModifiedBy>USUARIO</cp:lastModifiedBy>
-  <cp:revision>23</cp:revision>
+  <cp:lastModifiedBy>Luis Palencia</cp:lastModifiedBy>
+  <cp:revision>82</cp:revision>
   <cp:lastPrinted>2021-06-15T10:40:00Z</cp:lastPrinted>
   <dcterms:created xsi:type="dcterms:W3CDTF">2021-06-15T11:58:00Z</dcterms:created>
-  <dcterms:modified xsi:type="dcterms:W3CDTF">2021-06-29T02:07:00Z</dcterms:modified>
+  <dcterms:modified xsi:type="dcterms:W3CDTF">2023-04-04T13:38:00Z</dcterms:modified>
 </cp:coreProperties>
 </file>
 
 <file path=customXml/item10.xml><?xml version="1.0" encoding="utf-8"?>
+<Properties xmlns:vt="http://schemas.openxmlformats.org/officeDocument/2006/docPropsVTypes" xmlns="http://schemas.openxmlformats.org/officeDocument/2006/extended-properties">
+  <Template>Normal.dotm</Template>
+  <TotalTime>113</TotalTime>
+  <Pages>56</Pages>
+  <Words>8073</Words>
+  <Characters>46020</Characters>
+  <Application>Microsoft Office Word</Application>
+  <DocSecurity>0</DocSecurity>
+  <Lines>383</Lines>
+  <Paragraphs>107</Paragraphs>
+  <Company>Dark</Company>
+  <CharactersWithSpaces>53986</CharactersWithSpaces>
+  <AppVersion>15.0000</AppVersion>
+</Properties>
+</file>
+
+<file path=customXml/item11.xml><?xml version="1.0" encoding="utf-8"?>
+<b:Sources xmlns:b="http://schemas.openxmlformats.org/officeDocument/2006/bibliography" xmlns="http://schemas.openxmlformats.org/officeDocument/2006/bibliography" SelectedStyle="\APA.XSL" StyleName="APA"/>
+</file>
+
+<file path=customXml/item12.xml><?xml version="1.0" encoding="utf-8"?>
 <cp:coreProperties xmlns:cp="http://schemas.openxmlformats.org/package/2006/metadata/core-properties" xmlns:dc="http://purl.org/dc/elements/1.1/" xmlns:dcterms="http://purl.org/dc/terms/" xmlns:dcmitype="http://purl.org/dc/dcmitype/" xmlns:xsi="http://www.w3.org/2001/XMLSchema-instance">
   <dc:title>D</dc:title>
   <dc:creator>USUARIO</dc:creator>
@@ -22220,7 +22249,19 @@
 </cp:coreProperties>
 </file>
 
-<file path=customXml/item11.xml><?xml version="1.0" encoding="utf-8"?>
+<file path=customXml/item13.xml><?xml version="1.0" encoding="utf-8"?>
+<cp:coreProperties xmlns:cp="http://schemas.openxmlformats.org/package/2006/metadata/core-properties" xmlns:dc="http://purl.org/dc/elements/1.1/" xmlns:dcterms="http://purl.org/dc/terms/" xmlns:dcmitype="http://purl.org/dc/dcmitype/" xmlns:xsi="http://www.w3.org/2001/XMLSchema-instance">
+  <dc:title>D</dc:title>
+  <dc:creator>USUARIO</dc:creator>
+  <cp:lastModifiedBy>USUARIO</cp:lastModifiedBy>
+  <cp:revision>30</cp:revision>
+  <cp:lastPrinted>2021-06-15T10:40:00Z</cp:lastPrinted>
+  <dcterms:created xsi:type="dcterms:W3CDTF">2021-06-15T11:58:00Z</dcterms:created>
+  <dcterms:modified xsi:type="dcterms:W3CDTF">2021-06-29T02:49:00Z</dcterms:modified>
+</cp:coreProperties>
+</file>
+
+<file path=customXml/item14.xml><?xml version="1.0" encoding="utf-8"?>
 <Properties xmlns="http://schemas.openxmlformats.org/officeDocument/2006/extended-properties" xmlns:vt="http://schemas.openxmlformats.org/officeDocument/2006/docPropsVTypes">
   <Template>Normal.dotm</Template>
   <TotalTime>145</TotalTime>
@@ -22241,19 +22282,84 @@
 </Properties>
 </file>
 
-<file path=customXml/item12.xml><?xml version="1.0" encoding="utf-8"?>
+<file path=customXml/item15.xml><?xml version="1.0" encoding="utf-8"?>
+<Properties xmlns:vt="http://schemas.openxmlformats.org/officeDocument/2006/docPropsVTypes" xmlns="http://schemas.openxmlformats.org/officeDocument/2006/extended-properties">
+  <Template>Normal.dotm</Template>
+  <TotalTime>145</TotalTime>
+  <Pages>57</Pages>
+  <Words>8126</Words>
+  <Characters>46322</Characters>
+  <Application>Microsoft Office Word</Application>
+  <DocSecurity>0</DocSecurity>
+  <Lines>386</Lines>
+  <Paragraphs>108</Paragraphs>
+  <Company>Dark</Company>
+  <CharactersWithSpaces>54340</CharactersWithSpaces>
+  <AppVersion>15.0000</AppVersion>
+</Properties>
+</file>
+
+<file path=customXml/item16.xml><?xml version="1.0" encoding="utf-8"?>
+<Properties xmlns="http://schemas.openxmlformats.org/officeDocument/2006/extended-properties" xmlns:vt="http://schemas.openxmlformats.org/officeDocument/2006/docPropsVTypes">
+  <Template>Normal.dotm</Template>
+  <TotalTime>145</TotalTime>
+  <Pages>57</Pages>
+  <Words>8126</Words>
+  <Characters>46322</Characters>
+  <Application>Microsoft Office Word</Application>
+  <DocSecurity>0</DocSecurity>
+  <Lines>386</Lines>
+  <Paragraphs>108</Paragraphs>
+  <ScaleCrop>false</ScaleCrop>
+  <Company>Dark</Company>
+  <LinksUpToDate>false</LinksUpToDate>
+  <CharactersWithSpaces>54340</CharactersWithSpaces>
+  <SharedDoc>false</SharedDoc>
+  <HyperlinksChanged>false</HyperlinksChanged>
+  <AppVersion>16.0000</AppVersion>
+</Properties>
+</file>
+
+<file path=customXml/item17.xml><?xml version="1.0" encoding="utf-8"?>
+<cp:coreProperties xmlns:cp="http://schemas.openxmlformats.org/package/2006/metadata/core-properties" xmlns:dc="http://purl.org/dc/elements/1.1/" xmlns:dcterms="http://purl.org/dc/terms/" xmlns:dcmitype="http://purl.org/dc/dcmitype/" xmlns:xsi="http://www.w3.org/2001/XMLSchema-instance">
+  <dc:title>D</dc:title>
+  <dc:subject/>
+  <dc:creator>USUARIO</dc:creator>
+  <cp:keywords/>
+  <dc:description/>
+  <cp:lastModifiedBy>USUARIO</cp:lastModifiedBy>
+  <cp:revision>23</cp:revision>
+  <cp:lastPrinted>2021-06-15T10:40:00Z</cp:lastPrinted>
+  <dcterms:created xsi:type="dcterms:W3CDTF">2021-06-15T11:58:00Z</dcterms:created>
+  <dcterms:modified xsi:type="dcterms:W3CDTF">2021-06-29T02:07:00Z</dcterms:modified>
+</cp:coreProperties>
+</file>
+
+<file path=customXml/item2.xml><?xml version="1.0" encoding="utf-8"?>
 <cp:coreProperties xmlns:cp="http://schemas.openxmlformats.org/package/2006/metadata/core-properties" xmlns:dc="http://purl.org/dc/elements/1.1/" xmlns:dcterms="http://purl.org/dc/terms/" xmlns:dcmitype="http://purl.org/dc/dcmitype/" xmlns:xsi="http://www.w3.org/2001/XMLSchema-instance">
   <dc:title>D</dc:title>
   <dc:creator>USUARIO</dc:creator>
-  <cp:lastModifiedBy>Luis Palencia</cp:lastModifiedBy>
-  <cp:revision>82</cp:revision>
+  <cp:lastModifiedBy>USUARIO</cp:lastModifiedBy>
+  <cp:revision>23</cp:revision>
   <cp:lastPrinted>2021-06-15T10:40:00Z</cp:lastPrinted>
   <dcterms:created xsi:type="dcterms:W3CDTF">2021-06-15T11:58:00Z</dcterms:created>
-  <dcterms:modified xsi:type="dcterms:W3CDTF">2023-04-04T13:38:00Z</dcterms:modified>
+  <dcterms:modified xsi:type="dcterms:W3CDTF">2021-06-29T02:07:00Z</dcterms:modified>
 </cp:coreProperties>
 </file>
 
-<file path=customXml/item13.xml><?xml version="1.0" encoding="utf-8"?>
+<file path=customXml/item3.xml><?xml version="1.0" encoding="utf-8"?>
+<cp:coreProperties xmlns:cp="http://schemas.openxmlformats.org/package/2006/metadata/core-properties" xmlns:dc="http://purl.org/dc/elements/1.1/" xmlns:dcterms="http://purl.org/dc/terms/" xmlns:dcmitype="http://purl.org/dc/dcmitype/" xmlns:xsi="http://www.w3.org/2001/XMLSchema-instance">
+  <dc:title>D</dc:title>
+  <dc:creator>USUARIO</dc:creator>
+  <cp:lastModifiedBy>USUARIO</cp:lastModifiedBy>
+  <cp:revision>32</cp:revision>
+  <cp:lastPrinted>2021-06-15T10:40:00Z</cp:lastPrinted>
+  <dcterms:created xsi:type="dcterms:W3CDTF">2021-06-15T11:58:00Z</dcterms:created>
+  <dcterms:modified xsi:type="dcterms:W3CDTF">2021-06-29T02:55:00Z</dcterms:modified>
+</cp:coreProperties>
+</file>
+
+<file path=customXml/item4.xml><?xml version="1.0" encoding="utf-8"?>
 <cp:coreProperties xmlns:cp="http://schemas.openxmlformats.org/package/2006/metadata/core-properties" xmlns:dc="http://purl.org/dc/elements/1.1/" xmlns:dcterms="http://purl.org/dc/terms/" xmlns:dcmitype="http://purl.org/dc/dcmitype/" xmlns:xsi="http://www.w3.org/2001/XMLSchema-instance">
   <dc:title>D</dc:title>
   <dc:creator>USUARIO</dc:creator>
@@ -22265,11 +22371,108 @@
 </cp:coreProperties>
 </file>
 
-<file path=customXml/item14.xml><?xml version="1.0" encoding="utf-8"?>
-<b:Sources xmlns:b="http://schemas.openxmlformats.org/officeDocument/2006/bibliography" xmlns="http://schemas.openxmlformats.org/officeDocument/2006/bibliography" SelectedStyle="\APA.XSL" StyleName="APA"/>
+<file path=customXml/item5.xml><?xml version="1.0" encoding="utf-8"?>
+<Properties xmlns="http://schemas.openxmlformats.org/officeDocument/2006/extended-properties" xmlns:vt="http://schemas.openxmlformats.org/officeDocument/2006/docPropsVTypes">
+  <Template>Normal.dotm</Template>
+  <TotalTime>113</TotalTime>
+  <Pages>56</Pages>
+  <Words>8073</Words>
+  <Characters>46020</Characters>
+  <Application>Microsoft Office Word</Application>
+  <DocSecurity>0</DocSecurity>
+  <Lines>383</Lines>
+  <Paragraphs>107</Paragraphs>
+  <ScaleCrop>false</ScaleCrop>
+  <HeadingPairs>
+    <vt:vector size="2" baseType="variant">
+      <vt:variant>
+        <vt:lpstr>Título</vt:lpstr>
+      </vt:variant>
+      <vt:variant>
+        <vt:i4>1</vt:i4>
+      </vt:variant>
+    </vt:vector>
+  </HeadingPairs>
+  <TitlesOfParts>
+    <vt:vector size="1" baseType="lpstr">
+      <vt:lpstr>D</vt:lpstr>
+    </vt:vector>
+  </TitlesOfParts>
+  <Company>Dark</Company>
+  <LinksUpToDate>false</LinksUpToDate>
+  <CharactersWithSpaces>53986</CharactersWithSpaces>
+  <SharedDoc>false</SharedDoc>
+  <HyperlinksChanged>false</HyperlinksChanged>
+  <AppVersion>16.0000</AppVersion>
+</Properties>
 </file>
 
-<file path=customXml/item15.xml><?xml version="1.0" encoding="utf-8"?>
+<file path=customXml/item6.xml><?xml version="1.0" encoding="utf-8"?>
+<Properties xmlns:vt="http://schemas.openxmlformats.org/officeDocument/2006/docPropsVTypes" xmlns="http://schemas.openxmlformats.org/officeDocument/2006/extended-properties">
+  <Template>Normal.dotm</Template>
+  <TotalTime>145</TotalTime>
+  <Pages>57</Pages>
+  <Words>8126</Words>
+  <Characters>46322</Characters>
+  <Application>Microsoft Office Word</Application>
+  <DocSecurity>0</DocSecurity>
+  <Lines>386</Lines>
+  <Paragraphs>108</Paragraphs>
+  <Company>Dark</Company>
+  <CharactersWithSpaces>54340</CharactersWithSpaces>
+  <AppVersion>15.0000</AppVersion>
+</Properties>
+</file>
+
+<file path=customXml/item7.xml><?xml version="1.0" encoding="utf-8"?>
+<cp:coreProperties xmlns:cp="http://schemas.openxmlformats.org/package/2006/metadata/core-properties" xmlns:dc="http://purl.org/dc/elements/1.1/" xmlns:dcterms="http://purl.org/dc/terms/" xmlns:dcmitype="http://purl.org/dc/dcmitype/" xmlns:xsi="http://www.w3.org/2001/XMLSchema-instance">
+  <dc:title>D</dc:title>
+  <dc:creator>USUARIO</dc:creator>
+  <cp:lastModifiedBy>USUARIO</cp:lastModifiedBy>
+  <cp:revision>32</cp:revision>
+  <cp:lastPrinted>2021-06-15T10:40:00Z</cp:lastPrinted>
+  <dcterms:created xsi:type="dcterms:W3CDTF">2021-06-15T11:58:00Z</dcterms:created>
+  <dcterms:modified xsi:type="dcterms:W3CDTF">2021-06-29T02:55:00Z</dcterms:modified>
+</cp:coreProperties>
+</file>
+
+<file path=customXml/item8.xml><?xml version="1.0" encoding="utf-8"?>
+<Properties xmlns="http://schemas.openxmlformats.org/officeDocument/2006/extended-properties" xmlns:vt="http://schemas.openxmlformats.org/officeDocument/2006/docPropsVTypes">
+  <Template>Normal</Template>
+  <TotalTime>353</TotalTime>
+  <Pages>6</Pages>
+  <Words>694</Words>
+  <Characters>3817</Characters>
+  <Application>Microsoft Office Word</Application>
+  <DocSecurity>0</DocSecurity>
+  <Lines>31</Lines>
+  <Paragraphs>9</Paragraphs>
+  <ScaleCrop>false</ScaleCrop>
+  <HeadingPairs>
+    <vt:vector size="2" baseType="variant">
+      <vt:variant>
+        <vt:lpstr>Título</vt:lpstr>
+      </vt:variant>
+      <vt:variant>
+        <vt:i4>1</vt:i4>
+      </vt:variant>
+    </vt:vector>
+  </HeadingPairs>
+  <TitlesOfParts>
+    <vt:vector size="1" baseType="lpstr">
+      <vt:lpstr>D</vt:lpstr>
+    </vt:vector>
+  </TitlesOfParts>
+  <Company>Dark</Company>
+  <LinksUpToDate>false</LinksUpToDate>
+  <CharactersWithSpaces>4502</CharactersWithSpaces>
+  <SharedDoc>false</SharedDoc>
+  <HyperlinksChanged>false</HyperlinksChanged>
+  <AppVersion>16.0000</AppVersion>
+</Properties>
+</file>
+
+<file path=customXml/item9.xml><?xml version="1.0" encoding="utf-8"?>
 <Properties xmlns="http://schemas.openxmlformats.org/officeDocument/2006/extended-properties" xmlns:vt="http://schemas.openxmlformats.org/officeDocument/2006/docPropsVTypes">
   <Template>Normal.dotm</Template>
   <TotalTime>145</TotalTime>
@@ -22305,202 +22508,95 @@
 </Properties>
 </file>
 
-<file path=customXml/item16.xml><?xml version="1.0" encoding="utf-8"?>
-<Properties xmlns="http://schemas.openxmlformats.org/officeDocument/2006/extended-properties" xmlns:vt="http://schemas.openxmlformats.org/officeDocument/2006/docPropsVTypes">
-  <Template>Normal</Template>
-  <TotalTime>353</TotalTime>
-  <Pages>6</Pages>
-  <Words>694</Words>
-  <Characters>3817</Characters>
-  <Application>Microsoft Office Word</Application>
-  <DocSecurity>0</DocSecurity>
-  <Lines>31</Lines>
-  <Paragraphs>9</Paragraphs>
-  <ScaleCrop>false</ScaleCrop>
-  <HeadingPairs>
-    <vt:vector size="2" baseType="variant">
-      <vt:variant>
-        <vt:lpstr>Título</vt:lpstr>
-      </vt:variant>
-      <vt:variant>
-        <vt:i4>1</vt:i4>
-      </vt:variant>
-    </vt:vector>
-  </HeadingPairs>
-  <TitlesOfParts>
-    <vt:vector size="1" baseType="lpstr">
-      <vt:lpstr>D</vt:lpstr>
-    </vt:vector>
-  </TitlesOfParts>
-  <Company>Dark</Company>
-  <LinksUpToDate>false</LinksUpToDate>
-  <CharactersWithSpaces>4502</CharactersWithSpaces>
-  <SharedDoc>false</SharedDoc>
-  <HyperlinksChanged>false</HyperlinksChanged>
-  <AppVersion>16.0000</AppVersion>
-</Properties>
+<file path=customXml/itemProps1.xml><?xml version="1.0" encoding="utf-8"?>
+<ds:datastoreItem xmlns:ds="http://schemas.openxmlformats.org/officeDocument/2006/customXml" ds:itemID="{AB84FF8B-23D7-43A1-AF2F-D1B2F9F6B83A}">
+  <ds:schemaRefs>
+    <ds:schemaRef ds:uri="http://schemas.openxmlformats.org/package/2006/metadata/core-properties"/>
+    <ds:schemaRef ds:uri="http://purl.org/dc/elements/1.1/"/>
+    <ds:schemaRef ds:uri="http://purl.org/dc/terms/"/>
+    <ds:schemaRef ds:uri="http://purl.org/dc/dcmitype/"/>
+  </ds:schemaRefs>
+</ds:datastoreItem>
 </file>
 
-<file path=customXml/item17.xml><?xml version="1.0" encoding="utf-8"?>
-<cp:coreProperties xmlns:cp="http://schemas.openxmlformats.org/package/2006/metadata/core-properties" xmlns:dc="http://purl.org/dc/elements/1.1/" xmlns:dcterms="http://purl.org/dc/terms/" xmlns:dcmitype="http://purl.org/dc/dcmitype/" xmlns:xsi="http://www.w3.org/2001/XMLSchema-instance">
-  <dc:title>D</dc:title>
-  <dc:creator>USUARIO</dc:creator>
-  <cp:lastModifiedBy>USUARIO</cp:lastModifiedBy>
-  <cp:revision>30</cp:revision>
-  <cp:lastPrinted>2021-06-15T10:40:00Z</cp:lastPrinted>
-  <dcterms:created xsi:type="dcterms:W3CDTF">2021-06-15T11:58:00Z</dcterms:created>
-  <dcterms:modified xsi:type="dcterms:W3CDTF">2021-06-29T02:49:00Z</dcterms:modified>
-</cp:coreProperties>
+<file path=customXml/itemProps10.xml><?xml version="1.0" encoding="utf-8"?>
+<ds:datastoreItem xmlns:ds="http://schemas.openxmlformats.org/officeDocument/2006/customXml" ds:itemID="{2C139970-2548-41CF-9796-B23EDC042AE5}">
+  <ds:schemaRefs>
+    <ds:schemaRef ds:uri="http://schemas.openxmlformats.org/officeDocument/2006/docPropsVTypes"/>
+    <ds:schemaRef ds:uri="http://schemas.openxmlformats.org/officeDocument/2006/extended-properties"/>
+  </ds:schemaRefs>
+</ds:datastoreItem>
 </file>
 
-<file path=customXml/item2.xml><?xml version="1.0" encoding="utf-8"?>
-<Properties xmlns:vt="http://schemas.openxmlformats.org/officeDocument/2006/docPropsVTypes" xmlns="http://schemas.openxmlformats.org/officeDocument/2006/extended-properties">
-  <Template>Normal.dotm</Template>
-  <TotalTime>113</TotalTime>
-  <Pages>56</Pages>
-  <Words>8073</Words>
-  <Characters>46020</Characters>
-  <Application>Microsoft Office Word</Application>
-  <DocSecurity>0</DocSecurity>
-  <Lines>383</Lines>
-  <Paragraphs>107</Paragraphs>
-  <Company>Dark</Company>
-  <CharactersWithSpaces>53986</CharactersWithSpaces>
-  <AppVersion>15.0000</AppVersion>
-</Properties>
+<file path=customXml/itemProps11.xml><?xml version="1.0" encoding="utf-8"?>
+<ds:datastoreItem xmlns:ds="http://schemas.openxmlformats.org/officeDocument/2006/customXml" ds:itemID="{86D34E4B-776B-45C8-BD55-A0206AAFA184}">
+  <ds:schemaRefs>
+    <ds:schemaRef ds:uri="http://schemas.openxmlformats.org/officeDocument/2006/bibliography"/>
+  </ds:schemaRefs>
+</ds:datastoreItem>
 </file>
 
-<file path=customXml/item3.xml><?xml version="1.0" encoding="utf-8"?>
-<cp:coreProperties xmlns:cp="http://schemas.openxmlformats.org/package/2006/metadata/core-properties" xmlns:dc="http://purl.org/dc/elements/1.1/" xmlns:dcterms="http://purl.org/dc/terms/" xmlns:dcmitype="http://purl.org/dc/dcmitype/" xmlns:xsi="http://www.w3.org/2001/XMLSchema-instance">
-  <dc:title>D</dc:title>
-  <dc:creator>USUARIO</dc:creator>
-  <cp:lastModifiedBy>USUARIO</cp:lastModifiedBy>
-  <cp:revision>32</cp:revision>
-  <cp:lastPrinted>2021-06-15T10:40:00Z</cp:lastPrinted>
-  <dcterms:created xsi:type="dcterms:W3CDTF">2021-06-15T11:58:00Z</dcterms:created>
-  <dcterms:modified xsi:type="dcterms:W3CDTF">2021-06-29T02:55:00Z</dcterms:modified>
-</cp:coreProperties>
+<file path=customXml/itemProps12.xml><?xml version="1.0" encoding="utf-8"?>
+<ds:datastoreItem xmlns:ds="http://schemas.openxmlformats.org/officeDocument/2006/customXml" ds:itemID="{8279C280-4CF4-4E99-BA7E-39691E350CE8}">
+  <ds:schemaRefs>
+    <ds:schemaRef ds:uri="http://schemas.openxmlformats.org/package/2006/metadata/core-properties"/>
+    <ds:schemaRef ds:uri="http://purl.org/dc/elements/1.1/"/>
+    <ds:schemaRef ds:uri="http://purl.org/dc/terms/"/>
+    <ds:schemaRef ds:uri="http://purl.org/dc/dcmitype/"/>
+  </ds:schemaRefs>
+</ds:datastoreItem>
 </file>
 
-<file path=customXml/item4.xml><?xml version="1.0" encoding="utf-8"?>
-<cp:coreProperties xmlns:cp="http://schemas.openxmlformats.org/package/2006/metadata/core-properties" xmlns:dc="http://purl.org/dc/elements/1.1/" xmlns:dcterms="http://purl.org/dc/terms/" xmlns:dcmitype="http://purl.org/dc/dcmitype/" xmlns:xsi="http://www.w3.org/2001/XMLSchema-instance">
-  <dc:title>D</dc:title>
-  <dc:subject/>
-  <dc:creator>USUARIO</dc:creator>
-  <cp:keywords/>
-  <dc:description/>
-  <cp:lastModifiedBy>USUARIO</cp:lastModifiedBy>
-  <cp:revision>23</cp:revision>
-  <cp:lastPrinted>2021-06-15T10:40:00Z</cp:lastPrinted>
-  <dcterms:created xsi:type="dcterms:W3CDTF">2021-06-15T11:58:00Z</dcterms:created>
-  <dcterms:modified xsi:type="dcterms:W3CDTF">2021-06-29T02:07:00Z</dcterms:modified>
-</cp:coreProperties>
+<file path=customXml/itemProps13.xml><?xml version="1.0" encoding="utf-8"?>
+<ds:datastoreItem xmlns:ds="http://schemas.openxmlformats.org/officeDocument/2006/customXml" ds:itemID="{DE91BEC1-E221-4D68-B11E-FD4F2EEE635B}">
+  <ds:schemaRefs>
+    <ds:schemaRef ds:uri="http://schemas.openxmlformats.org/package/2006/metadata/core-properties"/>
+    <ds:schemaRef ds:uri="http://purl.org/dc/elements/1.1/"/>
+    <ds:schemaRef ds:uri="http://purl.org/dc/terms/"/>
+    <ds:schemaRef ds:uri="http://purl.org/dc/dcmitype/"/>
+  </ds:schemaRefs>
+</ds:datastoreItem>
 </file>
 
-<file path=customXml/item5.xml><?xml version="1.0" encoding="utf-8"?>
-<cp:coreProperties xmlns:cp="http://schemas.openxmlformats.org/package/2006/metadata/core-properties" xmlns:dc="http://purl.org/dc/elements/1.1/" xmlns:dcterms="http://purl.org/dc/terms/" xmlns:dcmitype="http://purl.org/dc/dcmitype/" xmlns:xsi="http://www.w3.org/2001/XMLSchema-instance">
-  <dc:title>D</dc:title>
-  <dc:creator>USUARIO</dc:creator>
-  <cp:lastModifiedBy>USUARIO</cp:lastModifiedBy>
-  <cp:revision>32</cp:revision>
-  <cp:lastPrinted>2021-06-15T10:40:00Z</cp:lastPrinted>
-  <dcterms:created xsi:type="dcterms:W3CDTF">2021-06-15T11:58:00Z</dcterms:created>
-  <dcterms:modified xsi:type="dcterms:W3CDTF">2021-06-29T02:55:00Z</dcterms:modified>
-</cp:coreProperties>
+<file path=customXml/itemProps14.xml><?xml version="1.0" encoding="utf-8"?>
+<ds:datastoreItem xmlns:ds="http://schemas.openxmlformats.org/officeDocument/2006/customXml" ds:itemID="{54B0B0D9-AEF5-4DAD-9692-4DCE6F9ECF9A}">
+  <ds:schemaRefs>
+    <ds:schemaRef ds:uri="http://schemas.openxmlformats.org/officeDocument/2006/extended-properties"/>
+    <ds:schemaRef ds:uri="http://schemas.openxmlformats.org/officeDocument/2006/docPropsVTypes"/>
+  </ds:schemaRefs>
+</ds:datastoreItem>
 </file>
 
-<file path=customXml/item6.xml><?xml version="1.0" encoding="utf-8"?>
-<Properties xmlns="http://schemas.openxmlformats.org/officeDocument/2006/extended-properties" xmlns:vt="http://schemas.openxmlformats.org/officeDocument/2006/docPropsVTypes">
-  <Template>Normal.dotm</Template>
-  <TotalTime>145</TotalTime>
-  <Pages>57</Pages>
-  <Words>8126</Words>
-  <Characters>46322</Characters>
-  <Application>Microsoft Office Word</Application>
-  <DocSecurity>0</DocSecurity>
-  <Lines>386</Lines>
-  <Paragraphs>108</Paragraphs>
-  <ScaleCrop>false</ScaleCrop>
-  <Company>Dark</Company>
-  <LinksUpToDate>false</LinksUpToDate>
-  <CharactersWithSpaces>54340</CharactersWithSpaces>
-  <SharedDoc>false</SharedDoc>
-  <HyperlinksChanged>false</HyperlinksChanged>
-  <AppVersion>16.0000</AppVersion>
-</Properties>
+<file path=customXml/itemProps15.xml><?xml version="1.0" encoding="utf-8"?>
+<ds:datastoreItem xmlns:ds="http://schemas.openxmlformats.org/officeDocument/2006/customXml" ds:itemID="{280CC071-CE59-43D3-A75E-381590000C6B}">
+  <ds:schemaRefs>
+    <ds:schemaRef ds:uri="http://schemas.openxmlformats.org/officeDocument/2006/docPropsVTypes"/>
+    <ds:schemaRef ds:uri="http://schemas.openxmlformats.org/officeDocument/2006/extended-properties"/>
+  </ds:schemaRefs>
+</ds:datastoreItem>
 </file>
 
-<file path=customXml/item7.xml><?xml version="1.0" encoding="utf-8"?>
-<Properties xmlns="http://schemas.openxmlformats.org/officeDocument/2006/extended-properties" xmlns:vt="http://schemas.openxmlformats.org/officeDocument/2006/docPropsVTypes">
-  <Template>Normal.dotm</Template>
-  <TotalTime>113</TotalTime>
-  <Pages>56</Pages>
-  <Words>8073</Words>
-  <Characters>46020</Characters>
-  <Application>Microsoft Office Word</Application>
-  <DocSecurity>0</DocSecurity>
-  <Lines>383</Lines>
-  <Paragraphs>107</Paragraphs>
-  <ScaleCrop>false</ScaleCrop>
-  <HeadingPairs>
-    <vt:vector size="2" baseType="variant">
-      <vt:variant>
-        <vt:lpstr>Título</vt:lpstr>
-      </vt:variant>
-      <vt:variant>
-        <vt:i4>1</vt:i4>
-      </vt:variant>
-    </vt:vector>
-  </HeadingPairs>
-  <TitlesOfParts>
-    <vt:vector size="1" baseType="lpstr">
-      <vt:lpstr>D</vt:lpstr>
-    </vt:vector>
-  </TitlesOfParts>
-  <Company>Dark</Company>
-  <LinksUpToDate>false</LinksUpToDate>
-  <CharactersWithSpaces>53986</CharactersWithSpaces>
-  <SharedDoc>false</SharedDoc>
-  <HyperlinksChanged>false</HyperlinksChanged>
-  <AppVersion>16.0000</AppVersion>
-</Properties>
+<file path=customXml/itemProps16.xml><?xml version="1.0" encoding="utf-8"?>
+<ds:datastoreItem xmlns:ds="http://schemas.openxmlformats.org/officeDocument/2006/customXml" ds:itemID="{C5340FD2-23AD-4BF6-9A5F-23899FF0D9A7}">
+  <ds:schemaRefs>
+    <ds:schemaRef ds:uri="http://schemas.openxmlformats.org/officeDocument/2006/extended-properties"/>
+    <ds:schemaRef ds:uri="http://schemas.openxmlformats.org/officeDocument/2006/docPropsVTypes"/>
+  </ds:schemaRefs>
+</ds:datastoreItem>
 </file>
 
-<file path=customXml/item8.xml><?xml version="1.0" encoding="utf-8"?>
-<Properties xmlns:vt="http://schemas.openxmlformats.org/officeDocument/2006/docPropsVTypes" xmlns="http://schemas.openxmlformats.org/officeDocument/2006/extended-properties">
-  <Template>Normal.dotm</Template>
-  <TotalTime>145</TotalTime>
-  <Pages>57</Pages>
-  <Words>8126</Words>
-  <Characters>46322</Characters>
-  <Application>Microsoft Office Word</Application>
-  <DocSecurity>0</DocSecurity>
-  <Lines>386</Lines>
-  <Paragraphs>108</Paragraphs>
-  <Company>Dark</Company>
-  <CharactersWithSpaces>54340</CharactersWithSpaces>
-  <AppVersion>15.0000</AppVersion>
-</Properties>
+<file path=customXml/itemProps17.xml><?xml version="1.0" encoding="utf-8"?>
+<ds:datastoreItem xmlns:ds="http://schemas.openxmlformats.org/officeDocument/2006/customXml" ds:itemID="{1BB75629-F227-4FAF-8372-D1B11071E9C3}">
+  <ds:schemaRefs>
+    <ds:schemaRef ds:uri="http://schemas.openxmlformats.org/package/2006/metadata/core-properties"/>
+    <ds:schemaRef ds:uri="http://purl.org/dc/elements/1.1/"/>
+    <ds:schemaRef ds:uri="http://purl.org/dc/terms/"/>
+    <ds:schemaRef ds:uri="http://purl.org/dc/dcmitype/"/>
+  </ds:schemaRefs>
+</ds:datastoreItem>
 </file>
 
-<file path=customXml/item9.xml><?xml version="1.0" encoding="utf-8"?>
-<Properties xmlns:vt="http://schemas.openxmlformats.org/officeDocument/2006/docPropsVTypes" xmlns="http://schemas.openxmlformats.org/officeDocument/2006/extended-properties">
-  <Template>Normal.dotm</Template>
-  <TotalTime>145</TotalTime>
-  <Pages>57</Pages>
-  <Words>8126</Words>
-  <Characters>46322</Characters>
-  <Application>Microsoft Office Word</Application>
-  <DocSecurity>0</DocSecurity>
-  <Lines>386</Lines>
-  <Paragraphs>108</Paragraphs>
-  <Company>Dark</Company>
-  <CharactersWithSpaces>54340</CharactersWithSpaces>
-  <AppVersion>15.0000</AppVersion>
-</Properties>
-</file>
-
-<file path=customXml/itemProps1.xml><?xml version="1.0" encoding="utf-8"?>
+<file path=customXml/itemProps2.xml><?xml version="1.0" encoding="utf-8"?>
 <ds:datastoreItem xmlns:ds="http://schemas.openxmlformats.org/officeDocument/2006/customXml" ds:itemID="{EABB8687-7D98-441F-B02E-9CD3419F1274}">
   <ds:schemaRefs>
     <ds:schemaRef ds:uri="http://schemas.openxmlformats.org/package/2006/metadata/core-properties"/>
@@ -22511,7 +22607,7 @@
 </ds:datastoreItem>
 </file>
 
-<file path=customXml/itemProps10.xml><?xml version="1.0" encoding="utf-8"?>
+<file path=customXml/itemProps3.xml><?xml version="1.0" encoding="utf-8"?>
 <ds:datastoreItem xmlns:ds="http://schemas.openxmlformats.org/officeDocument/2006/customXml" ds:itemID="{520E2BE9-E926-4FAA-8997-E2FA0BE2841A}">
   <ds:schemaRefs>
     <ds:schemaRef ds:uri="http://schemas.openxmlformats.org/package/2006/metadata/core-properties"/>
@@ -22522,27 +22618,7 @@
 </ds:datastoreItem>
 </file>
 
-<file path=customXml/itemProps11.xml><?xml version="1.0" encoding="utf-8"?>
-<ds:datastoreItem xmlns:ds="http://schemas.openxmlformats.org/officeDocument/2006/customXml" ds:itemID="{54B0B0D9-AEF5-4DAD-9692-4DCE6F9ECF9A}">
-  <ds:schemaRefs>
-    <ds:schemaRef ds:uri="http://schemas.openxmlformats.org/officeDocument/2006/extended-properties"/>
-    <ds:schemaRef ds:uri="http://schemas.openxmlformats.org/officeDocument/2006/docPropsVTypes"/>
-  </ds:schemaRefs>
-</ds:datastoreItem>
-</file>
-
-<file path=customXml/itemProps12.xml><?xml version="1.0" encoding="utf-8"?>
-<ds:datastoreItem xmlns:ds="http://schemas.openxmlformats.org/officeDocument/2006/customXml" ds:itemID="{AB84FF8B-23D7-43A1-AF2F-D1B2F9F6B83A}">
-  <ds:schemaRefs>
-    <ds:schemaRef ds:uri="http://schemas.openxmlformats.org/package/2006/metadata/core-properties"/>
-    <ds:schemaRef ds:uri="http://purl.org/dc/elements/1.1/"/>
-    <ds:schemaRef ds:uri="http://purl.org/dc/terms/"/>
-    <ds:schemaRef ds:uri="http://purl.org/dc/dcmitype/"/>
-  </ds:schemaRefs>
-</ds:datastoreItem>
-</file>
-
-<file path=customXml/itemProps13.xml><?xml version="1.0" encoding="utf-8"?>
+<file path=customXml/itemProps4.xml><?xml version="1.0" encoding="utf-8"?>
 <ds:datastoreItem xmlns:ds="http://schemas.openxmlformats.org/officeDocument/2006/customXml" ds:itemID="{9DFDD590-E7DC-43CA-BF94-F6B5655C7152}">
   <ds:schemaRefs>
     <ds:schemaRef ds:uri="http://schemas.openxmlformats.org/package/2006/metadata/core-properties"/>
@@ -22553,16 +22629,8 @@
 </ds:datastoreItem>
 </file>
 
-<file path=customXml/itemProps14.xml><?xml version="1.0" encoding="utf-8"?>
-<ds:datastoreItem xmlns:ds="http://schemas.openxmlformats.org/officeDocument/2006/customXml" ds:itemID="{86D34E4B-776B-45C8-BD55-A0206AAFA184}">
-  <ds:schemaRefs>
-    <ds:schemaRef ds:uri="http://schemas.openxmlformats.org/officeDocument/2006/bibliography"/>
-  </ds:schemaRefs>
-</ds:datastoreItem>
-</file>
-
-<file path=customXml/itemProps15.xml><?xml version="1.0" encoding="utf-8"?>
-<ds:datastoreItem xmlns:ds="http://schemas.openxmlformats.org/officeDocument/2006/customXml" ds:itemID="{DA21B8F3-3A7F-41C1-B662-359DC3D9426F}">
+<file path=customXml/itemProps5.xml><?xml version="1.0" encoding="utf-8"?>
+<ds:datastoreItem xmlns:ds="http://schemas.openxmlformats.org/officeDocument/2006/customXml" ds:itemID="{85D3455F-6404-4C79-B9E9-853C288675F4}">
   <ds:schemaRefs>
     <ds:schemaRef ds:uri="http://schemas.openxmlformats.org/officeDocument/2006/extended-properties"/>
     <ds:schemaRef ds:uri="http://schemas.openxmlformats.org/officeDocument/2006/docPropsVTypes"/>
@@ -22570,28 +22638,8 @@
 </ds:datastoreItem>
 </file>
 
-<file path=customXml/itemProps16.xml><?xml version="1.0" encoding="utf-8"?>
-<ds:datastoreItem xmlns:ds="http://schemas.openxmlformats.org/officeDocument/2006/customXml" ds:itemID="{8D8616AC-1BBF-4AAB-8CD8-A1F71E9F8FFB}">
-  <ds:schemaRefs>
-    <ds:schemaRef ds:uri="http://schemas.openxmlformats.org/officeDocument/2006/extended-properties"/>
-    <ds:schemaRef ds:uri="http://schemas.openxmlformats.org/officeDocument/2006/docPropsVTypes"/>
-  </ds:schemaRefs>
-</ds:datastoreItem>
-</file>
-
-<file path=customXml/itemProps17.xml><?xml version="1.0" encoding="utf-8"?>
-<ds:datastoreItem xmlns:ds="http://schemas.openxmlformats.org/officeDocument/2006/customXml" ds:itemID="{DE91BEC1-E221-4D68-B11E-FD4F2EEE635B}">
-  <ds:schemaRefs>
-    <ds:schemaRef ds:uri="http://schemas.openxmlformats.org/package/2006/metadata/core-properties"/>
-    <ds:schemaRef ds:uri="http://purl.org/dc/elements/1.1/"/>
-    <ds:schemaRef ds:uri="http://purl.org/dc/terms/"/>
-    <ds:schemaRef ds:uri="http://purl.org/dc/dcmitype/"/>
-  </ds:schemaRefs>
-</ds:datastoreItem>
-</file>
-
-<file path=customXml/itemProps2.xml><?xml version="1.0" encoding="utf-8"?>
-<ds:datastoreItem xmlns:ds="http://schemas.openxmlformats.org/officeDocument/2006/customXml" ds:itemID="{2C139970-2548-41CF-9796-B23EDC042AE5}">
+<file path=customXml/itemProps6.xml><?xml version="1.0" encoding="utf-8"?>
+<ds:datastoreItem xmlns:ds="http://schemas.openxmlformats.org/officeDocument/2006/customXml" ds:itemID="{6C7E0A8B-1074-4A75-9396-29BD0301A498}">
   <ds:schemaRefs>
     <ds:schemaRef ds:uri="http://schemas.openxmlformats.org/officeDocument/2006/docPropsVTypes"/>
     <ds:schemaRef ds:uri="http://schemas.openxmlformats.org/officeDocument/2006/extended-properties"/>
@@ -22599,7 +22647,7 @@
 </ds:datastoreItem>
 </file>
 
-<file path=customXml/itemProps3.xml><?xml version="1.0" encoding="utf-8"?>
+<file path=customXml/itemProps7.xml><?xml version="1.0" encoding="utf-8"?>
 <ds:datastoreItem xmlns:ds="http://schemas.openxmlformats.org/officeDocument/2006/customXml" ds:itemID="{24EA05AD-EAE2-4375-9907-47DCBC998624}">
   <ds:schemaRefs>
     <ds:schemaRef ds:uri="http://schemas.openxmlformats.org/package/2006/metadata/core-properties"/>
@@ -22610,30 +22658,8 @@
 </ds:datastoreItem>
 </file>
 
-<file path=customXml/itemProps4.xml><?xml version="1.0" encoding="utf-8"?>
-<ds:datastoreItem xmlns:ds="http://schemas.openxmlformats.org/officeDocument/2006/customXml" ds:itemID="{1BB75629-F227-4FAF-8372-D1B11071E9C3}">
-  <ds:schemaRefs>
-    <ds:schemaRef ds:uri="http://schemas.openxmlformats.org/package/2006/metadata/core-properties"/>
-    <ds:schemaRef ds:uri="http://purl.org/dc/elements/1.1/"/>
-    <ds:schemaRef ds:uri="http://purl.org/dc/terms/"/>
-    <ds:schemaRef ds:uri="http://purl.org/dc/dcmitype/"/>
-  </ds:schemaRefs>
-</ds:datastoreItem>
-</file>
-
-<file path=customXml/itemProps5.xml><?xml version="1.0" encoding="utf-8"?>
-<ds:datastoreItem xmlns:ds="http://schemas.openxmlformats.org/officeDocument/2006/customXml" ds:itemID="{8279C280-4CF4-4E99-BA7E-39691E350CE8}">
-  <ds:schemaRefs>
-    <ds:schemaRef ds:uri="http://schemas.openxmlformats.org/package/2006/metadata/core-properties"/>
-    <ds:schemaRef ds:uri="http://purl.org/dc/elements/1.1/"/>
-    <ds:schemaRef ds:uri="http://purl.org/dc/terms/"/>
-    <ds:schemaRef ds:uri="http://purl.org/dc/dcmitype/"/>
-  </ds:schemaRefs>
-</ds:datastoreItem>
-</file>
-
-<file path=customXml/itemProps6.xml><?xml version="1.0" encoding="utf-8"?>
-<ds:datastoreItem xmlns:ds="http://schemas.openxmlformats.org/officeDocument/2006/customXml" ds:itemID="{C5340FD2-23AD-4BF6-9A5F-23899FF0D9A7}">
+<file path=customXml/itemProps8.xml><?xml version="1.0" encoding="utf-8"?>
+<ds:datastoreItem xmlns:ds="http://schemas.openxmlformats.org/officeDocument/2006/customXml" ds:itemID="{8D8616AC-1BBF-4AAB-8CD8-A1F71E9F8FFB}">
   <ds:schemaRefs>
     <ds:schemaRef ds:uri="http://schemas.openxmlformats.org/officeDocument/2006/extended-properties"/>
     <ds:schemaRef ds:uri="http://schemas.openxmlformats.org/officeDocument/2006/docPropsVTypes"/>
@@ -22641,29 +22667,11 @@
 </ds:datastoreItem>
 </file>
 
-<file path=customXml/itemProps7.xml><?xml version="1.0" encoding="utf-8"?>
-<ds:datastoreItem xmlns:ds="http://schemas.openxmlformats.org/officeDocument/2006/customXml" ds:itemID="{85D3455F-6404-4C79-B9E9-853C288675F4}">
+<file path=customXml/itemProps9.xml><?xml version="1.0" encoding="utf-8"?>
+<ds:datastoreItem xmlns:ds="http://schemas.openxmlformats.org/officeDocument/2006/customXml" ds:itemID="{DA21B8F3-3A7F-41C1-B662-359DC3D9426F}">
   <ds:schemaRefs>
     <ds:schemaRef ds:uri="http://schemas.openxmlformats.org/officeDocument/2006/extended-properties"/>
     <ds:schemaRef ds:uri="http://schemas.openxmlformats.org/officeDocument/2006/docPropsVTypes"/>
   </ds:schemaRefs>
 </ds:datastoreItem>
-</file>
-
-<file path=customXml/itemProps8.xml><?xml version="1.0" encoding="utf-8"?>
-<ds:datastoreItem xmlns:ds="http://schemas.openxmlformats.org/officeDocument/2006/customXml" ds:itemID="{6C7E0A8B-1074-4A75-9396-29BD0301A498}">
-  <ds:schemaRefs>
-    <ds:schemaRef ds:uri="http://schemas.openxmlformats.org/officeDocument/2006/docPropsVTypes"/>
-    <ds:schemaRef ds:uri="http://schemas.openxmlformats.org/officeDocument/2006/extended-properties"/>
-  </ds:schemaRefs>
-</ds:datastoreItem>
-</file>
-
-<file path=customXml/itemProps9.xml><?xml version="1.0" encoding="utf-8"?>
-<ds:datastoreItem xmlns:ds="http://schemas.openxmlformats.org/officeDocument/2006/customXml" ds:itemID="{280CC071-CE59-43D3-A75E-381590000C6B}">
-  <ds:schemaRefs>
-    <ds:schemaRef ds:uri="http://schemas.openxmlformats.org/officeDocument/2006/docPropsVTypes"/>
-    <ds:schemaRef ds:uri="http://schemas.openxmlformats.org/officeDocument/2006/extended-properties"/>
-  </ds:schemaRefs>
-</ds:datastoreItem>
 </file>
</xml_diff>